<commit_message>
modified demo and document
</commit_message>
<xml_diff>
--- a/Sales_Transcript_Analysis_Documentation.docx
+++ b/Sales_Transcript_Analysis_Documentation.docx
@@ -5672,26 +5672,32 @@
       <w:pPr>
         <w:pStyle w:val="Heading3"/>
       </w:pPr>
+      <w:r>
+        <w:t>4.6 Authentication &amp; Authorization</w:t>
+      </w:r>
+    </w:p>
+    <w:p>
+      <w:r>
+        <w:rPr>
+          <w:b/>
+        </w:rPr>
+        <w:t>**Current Implementation**:</w:t>
+      </w:r>
+      <w:r>
+        <w:t xml:space="preserve"> </w:t>
+      </w:r>
+      <w:r>
+        <w:t>Yes</w:t>
+      </w:r>
+    </w:p>
+    <w:p>
+      <w:r>
+        <w:t>_______________________________________</w:t>
+      </w:r>
       <w:bookmarkStart w:id="0" w:name="_GoBack"/>
       <w:bookmarkEnd w:id="0"/>
       <w:r>
-        <w:t>4.6 Authentication &amp; Authorization</w:t>
-      </w:r>
-    </w:p>
-    <w:p>
-      <w:r>
-        <w:rPr>
-          <w:b/>
-        </w:rPr>
-        <w:t>**Current Implementation**:</w:t>
-      </w:r>
-      <w:r>
-        <w:t xml:space="preserve"> No authentication</w:t>
-      </w:r>
-    </w:p>
-    <w:p>
-      <w:r>
-        <w:t>________________________________________________________________________________</w:t>
+        <w:t>_________________________________________</w:t>
       </w:r>
       <w:r>
         <w:t>_________________________</w:t>
@@ -21276,7 +21282,7 @@
 </file>
 
 <file path=customXml/itemProps1.xml><?xml version="1.0" encoding="utf-8"?>
-<ds:datastoreItem xmlns:ds="http://schemas.openxmlformats.org/officeDocument/2006/customXml" ds:itemID="{B1CAB9BD-D81E-411B-A4C8-A5808FB15042}">
+<ds:datastoreItem xmlns:ds="http://schemas.openxmlformats.org/officeDocument/2006/customXml" ds:itemID="{587D402F-5C75-4138-ABAB-7546720E12CE}">
   <ds:schemaRefs>
     <ds:schemaRef ds:uri="http://schemas.openxmlformats.org/officeDocument/2006/bibliography"/>
   </ds:schemaRefs>

</xml_diff>